<commit_message>
Added Title to graphs
</commit_message>
<xml_diff>
--- a/TSS-Analysis.docx
+++ b/TSS-Analysis.docx
@@ -83,7 +83,7 @@
         <w:rPr>
           <w:rStyle w:val="VerbatimChar"/>
         </w:rPr>
-        <w:t xml:space="preserve">This Analyasis looks at the TSS varable in the waste water Data set. It finds a diffrence in behavior between the TSS data from the Dorms collection site and the MMSD collection sites.</w:t>
+        <w:t xml:space="preserve">This Analysis looks at the TSS variable in the waste water Data set. It finds a difference in behavior between the TSS data from the Dorms collection site and the MMSD collection sites.</w:t>
       </w:r>
       <w:r>
         <w:br/>
@@ -112,7 +112,7 @@
         <w:pStyle w:val="FirstParagraph"/>
       </w:pPr>
       <w:r>
-        <w:t xml:space="preserve">#Conductivity, TSS, pH, Total_Flow, N1, N2, AVG, PMMoV, Pct_BCoV, TSS (mg/L)</w:t>
+        <w:t xml:space="preserve">TSS (mg/L):represents the TSS data in the Dorms. Correlates with Pct_BCoV.</w:t>
       </w:r>
     </w:p>
     <w:p>
@@ -120,19 +120,13 @@
         <w:pStyle w:val="BodyText"/>
       </w:pPr>
       <w:r>
-        <w:t xml:space="preserve">TSS (mg/L):represents the TSS data in the Dorms. Correlates with Pct_BCoV.</w:t>
+        <w:t xml:space="preserve">TSS: represents the TSS data in the five Madison Sites. Does not Correlate with Pct_BCoV.</w:t>
       </w:r>
     </w:p>
     <w:p>
       <w:pPr>
         <w:pStyle w:val="BodyText"/>
       </w:pPr>
-      <w:r>
-        <w:t xml:space="preserve">TSS: represents the TSS data in the in the five Madison Sites. Does not Correlates with Pct_BCoV.</w:t>
-      </w:r>
-      <w:r>
-        <w:t xml:space="preserve"> </w:t>
-      </w:r>
       <w:r>
         <w:drawing>
           <wp:inline>

</xml_diff>